<commit_message>
Last Commit for Today
</commit_message>
<xml_diff>
--- a/MS1/workinprogress/Rapid Prototyp.docx
+++ b/MS1/workinprogress/Rapid Prototyp.docx
@@ -1556,7 +1556,28 @@
           <w:sz w:val="28"/>
           <w:szCs w:val="28"/>
         </w:rPr>
-        <w:t xml:space="preserve">Um eine Kommunikation mit „Push-Notifications“ von der Fachhandlung zum Kunden realisieren zu können, benötigen wir das Firebase Cloud Messaging. Da bisher noch keiner von uns beiden Erfahrung damit hat, könnte es sein, dass die Umsetzung bzw. das was wir uns vorgenommen haben scheitert. </w:t>
+        <w:t xml:space="preserve">Um eine Kommunikation mit „Push-Notifications“ von der Fachhandlung zum Kunden realisieren zu können, benötigen wir das Firebase Cloud Messaging. Da bisher noch keiner von uns beiden Erfahrung damit hat, könnte es sein, dass die Umsetzung bzw. </w:t>
+      </w:r>
+      <w:r>
+        <w:rPr>
+          <w:sz w:val="28"/>
+          <w:szCs w:val="28"/>
+        </w:rPr>
+        <w:t>,</w:t>
+      </w:r>
+      <w:r>
+        <w:rPr>
+          <w:sz w:val="28"/>
+          <w:szCs w:val="28"/>
+        </w:rPr>
+        <w:t>dass</w:t>
+      </w:r>
+      <w:r>
+        <w:rPr>
+          <w:sz w:val="28"/>
+          <w:szCs w:val="28"/>
+        </w:rPr>
+        <w:t xml:space="preserve"> was wir uns vorgenommen haben scheitert. </w:t>
       </w:r>
     </w:p>
     <w:p>
@@ -1601,7 +1622,7 @@
           <w:sz w:val="28"/>
           <w:szCs w:val="28"/>
         </w:rPr>
-        <w:t>Fallback: (folgt)</w:t>
+        <w:t>Fallback: Falls die Implementierung mit dem Firebase Cloud Messaging nicht funktioniert, werden wir uns nach Alternativen umschauen müssen. Da diese aber vermutlich genauso kompliziert sein werden, steht ein Fallback hier leider nicht zur Verfügung.</w:t>
       </w:r>
     </w:p>
     <w:p/>
@@ -1677,7 +1698,15 @@
           <w:sz w:val="28"/>
           <w:szCs w:val="28"/>
         </w:rPr>
-        <w:t xml:space="preserve">Fallback: Die für uns wichtigste Berechnung, ist die Berechnung des durchschnittlichen Nährwerteverbrauchs eines Aquariums anhand der Einflüsse ohne die Nährstoffveränderungen. Falls wir hierzu keine genaue Formel finden, werden wir eine Umfrage mit Teilnehmern, welche ein Aquarium besitzen, durchführen, um eine grobe Annäherung anhand der einzelnen Einflüsse zu finden. </w:t>
+        <w:t xml:space="preserve">Fallback: Die für uns wichtigste Berechnung, ist die Berechnung des durchschnittlichen Nährwerteverbrauchs eines Aquariums anhand der Einflüsse ohne die Nährstoffveränderungen. Falls wir hierzu keine genaue Formel finden, werden wir eine Umfrage mit Teilnehmern, welche ein Aquarium besitzen, </w:t>
+      </w:r>
+      <w:r>
+        <w:rPr>
+          <w:sz w:val="28"/>
+          <w:szCs w:val="28"/>
+        </w:rPr>
+        <w:lastRenderedPageBreak/>
+        <w:t xml:space="preserve">durchführen, um eine grobe Annäherung anhand der einzelnen Einflüsse zu finden. </w:t>
       </w:r>
     </w:p>
     <w:p/>
@@ -1693,7 +1722,6 @@
           <w:sz w:val="28"/>
           <w:szCs w:val="28"/>
         </w:rPr>
-        <w:lastRenderedPageBreak/>
         <w:t>Umsetzung der Formeln (Programmierung)</w:t>
       </w:r>
     </w:p>
@@ -1754,17 +1782,10 @@
           <w:sz w:val="28"/>
           <w:szCs w:val="28"/>
         </w:rPr>
-        <w:t>Fallback: (</w:t>
+        <w:t>Fallback: Bei der Programmierung kann man immer noch das Internet zur Hilfe ziehen, falls uns etwas nach unglaublich vielen Versuchen immer noch nicht gelingt, werden wir uns externe Hilfe dazuziehen.</w:t>
       </w:r>
       <w:bookmarkStart w:id="0" w:name="_GoBack"/>
       <w:bookmarkEnd w:id="0"/>
-      <w:r>
-        <w:rPr>
-          <w:sz w:val="28"/>
-          <w:szCs w:val="28"/>
-        </w:rPr>
-        <w:t>Folgt)</w:t>
-      </w:r>
     </w:p>
     <w:p>
       <w:pPr>
@@ -1847,22 +1868,29 @@
           <w:sz w:val="28"/>
           <w:szCs w:val="28"/>
         </w:rPr>
-        <w:t xml:space="preserve">Das Ziel ist es, dass die Fachhandlung (Desktop Anwendung) Wasserwerte über den Server (Node.js) an den Kunden (Android App) schicken kann und dass dieser dann eine Push-Benachrichtigung bekommt. Also haben wir erstmal mit der Implementierung des Servers angefangen. Diesen haben wir mit Node.js und Express.js umgesetzt. Dort haben wir zwei Routen programmiert. Eine für Benutzer und eine für Wasserwerte. Ruft man diese Routen mit GET auf, werden alle Benutzer bzw. alle Wasserwerte ausgegeben. Wenn man einen POST Request dahin schickt, wird ein Benutzer angelegt bzw. neue Wasserwerte in der Datenbank gespeichert. </w:t>
-      </w:r>
-    </w:p>
-    <w:p>
-      <w:pPr>
-        <w:rPr>
-          <w:sz w:val="28"/>
-          <w:szCs w:val="28"/>
-        </w:rPr>
-      </w:pPr>
+        <w:t xml:space="preserve">Das Ziel ist es, dass die Fachhandlung (Desktop Anwendung) Wasserwerte über den Server (Node.js) an den Kunden (Android App) schicken kann und dass dieser dann eine Push-Benachrichtigung bekommt. Also haben wir erstmal mit der Implementierung des Servers angefangen. Diesen haben wir mit Node.js und Express.js umgesetzt. Dort haben wir zwei Routen programmiert. Eine für </w:t>
+      </w:r>
       <w:r>
         <w:rPr>
           <w:sz w:val="28"/>
           <w:szCs w:val="28"/>
         </w:rPr>
         <w:lastRenderedPageBreak/>
+        <w:t xml:space="preserve">Benutzer und eine für Wasserwerte. Ruft man diese Routen mit GET auf, werden alle Benutzer bzw. alle Wasserwerte ausgegeben. Wenn man einen POST Request dahin schickt, wird ein Benutzer angelegt bzw. neue Wasserwerte in der Datenbank gespeichert. </w:t>
+      </w:r>
+    </w:p>
+    <w:p>
+      <w:pPr>
+        <w:rPr>
+          <w:sz w:val="28"/>
+          <w:szCs w:val="28"/>
+        </w:rPr>
+      </w:pPr>
+      <w:r>
+        <w:rPr>
+          <w:sz w:val="28"/>
+          <w:szCs w:val="28"/>
+        </w:rPr>
         <w:t>Als nächstes haben wir dann mit der Android App weitergemacht. Dort haben wir zuerst versucht, eine Verbindung via POST und GET mit dem Server aufzubauen. Als das geklappt hat, haben wir mit der Implementierung des Firebase Cloud Messaging begonnen. Die Integration in die App war sehr einfach und konnte direkt über Android Studio vollzogen werden. Es wurden zwei Klassen dafür angelegt. Die eine Klasse sorgt dafür, dass bei der ersten Nutzung ein Token generiert wird. Dieser musste nun an den Server geschickt werden. Dafür haben wir dann unsere zuvor programmierte ServerRequest Klasse verwendet, mit der der Token nun via POST Request an die Benutzer Route des Servers geschickt werden konnte. Die zweite Klasse sorgt für das Empfangen der Nachrichten, dazu später mehr.</w:t>
       </w:r>
     </w:p>
@@ -1908,6 +1936,7 @@
           <w:sz w:val="28"/>
           <w:szCs w:val="28"/>
         </w:rPr>
+        <w:lastRenderedPageBreak/>
         <w:t>Die Durchführung des PoC war also erfolgreich.</w:t>
       </w:r>
     </w:p>
@@ -1938,15 +1967,7 @@
           <w:sz w:val="28"/>
           <w:szCs w:val="28"/>
         </w:rPr>
-        <w:t xml:space="preserve">Dabei war uns besonders eine Formel, welche basierend auf den Inhalten im Aquarium nach einmaliger Analyse den täglichen Nährstoffverbrauch ungefähr </w:t>
-      </w:r>
-      <w:r>
-        <w:rPr>
-          <w:sz w:val="28"/>
-          <w:szCs w:val="28"/>
-        </w:rPr>
-        <w:lastRenderedPageBreak/>
-        <w:t xml:space="preserve">berechnen kann, von großer Bedeutung. Nach einer langen Recherche im Internet und Fachliteratur sind wir leider auf ein anderes Ergebnis gekommen, bei den anderen Berechnungen waren wir aber erfolgreicher. </w:t>
+        <w:t xml:space="preserve">Dabei war uns besonders eine Formel, welche basierend auf den Inhalten im Aquarium nach einmaliger Analyse den täglichen Nährstoffverbrauch ungefähr berechnen kann, von großer Bedeutung. Nach einer langen Recherche im Internet und Fachliteratur sind wir leider auf ein anderes Ergebnis gekommen, bei den anderen Berechnungen waren wir aber erfolgreicher. </w:t>
       </w:r>
     </w:p>
     <w:p>
@@ -2144,7 +2165,15 @@
           <w:sz w:val="28"/>
           <w:szCs w:val="28"/>
         </w:rPr>
-        <w:t>Im nächsten Schritt werden wir nun also eine Umfrage bei Aquarienbesitzern in mehreren Facebookgruppen und Aquaristikforen durchführen, um eine Annäherung an eine Formel zu bekommen. Da diese Umfrage und ihre Ergebnisse sehr umfassend sein werden, werden wir uns auf folgende Einflüsse reduzieren:</w:t>
+        <w:t xml:space="preserve">Im nächsten Schritt werden wir nun also eine Umfrage bei Aquarienbesitzern in mehreren Facebookgruppen und Aquaristikforen durchführen, um eine Annäherung an eine Formel zu bekommen. Da diese Umfrage und ihre </w:t>
+      </w:r>
+      <w:r>
+        <w:rPr>
+          <w:sz w:val="28"/>
+          <w:szCs w:val="28"/>
+        </w:rPr>
+        <w:lastRenderedPageBreak/>
+        <w:t>Ergebnisse sehr umfassend sein werden, werden wir uns auf folgende Einflüsse reduzieren:</w:t>
       </w:r>
     </w:p>
     <w:p>
@@ -2201,7 +2230,6 @@
           <w:sz w:val="28"/>
           <w:szCs w:val="28"/>
         </w:rPr>
-        <w:lastRenderedPageBreak/>
         <w:t>Beckengröße</w:t>
       </w:r>
     </w:p>
@@ -2431,7 +2459,6 @@
           <w:sz w:val="48"/>
           <w:szCs w:val="48"/>
         </w:rPr>
-        <w:lastRenderedPageBreak/>
         <w:t>7 Serverarchitektur</w:t>
       </w:r>
     </w:p>
@@ -2583,6 +2610,7 @@
           <w:szCs w:val="28"/>
           <w:lang w:eastAsia="de-DE"/>
         </w:rPr>
+        <w:lastRenderedPageBreak/>
         <w:drawing>
           <wp:anchor distT="0" distB="0" distL="114300" distR="114300" simplePos="0" relativeHeight="251659264" behindDoc="0" locked="0" layoutInCell="1" allowOverlap="1" wp14:anchorId="01A98511" wp14:editId="5F627B4C">
             <wp:simplePos x="0" y="0"/>
@@ -2667,57 +2695,64 @@
           <w:sz w:val="32"/>
           <w:szCs w:val="32"/>
         </w:rPr>
+        <w:t>Server</w:t>
+      </w:r>
+    </w:p>
+    <w:p>
+      <w:pPr>
+        <w:rPr>
+          <w:sz w:val="28"/>
+          <w:szCs w:val="28"/>
+        </w:rPr>
+      </w:pPr>
+      <w:r>
+        <w:rPr>
+          <w:sz w:val="28"/>
+          <w:szCs w:val="28"/>
+        </w:rPr>
+        <w:t xml:space="preserve">Der Server dient zum Datenaustausch zwischen den Komponenten. Bei der Umsetzung des Servers konnten wir zwischen PHP und Node.js wählen. Hier haben wir uns für eine Umsetzung mit Node.js und Express.js entschieden, da wir bereits Erfahrung damit haben und da es sich gut für unser System eignet. </w:t>
+      </w:r>
+    </w:p>
+    <w:p>
+      <w:pPr>
+        <w:rPr>
+          <w:sz w:val="32"/>
+          <w:szCs w:val="32"/>
+        </w:rPr>
+      </w:pPr>
+      <w:r>
+        <w:rPr>
+          <w:sz w:val="32"/>
+          <w:szCs w:val="32"/>
+        </w:rPr>
+        <w:t>Datenaustausch und Datenbank</w:t>
+      </w:r>
+    </w:p>
+    <w:p>
+      <w:r>
+        <w:rPr>
+          <w:sz w:val="28"/>
+          <w:szCs w:val="28"/>
+        </w:rPr>
+        <w:t>Über http können Daten im JSON Format zwischen den Clients und dem Server ausgetauscht werden und diese können ggf. vom Server in der Datenbank gespeichert werden. Als Datenbank benutzen wir MongoDB, da diese gut in Verbindung mit Node.js eingesetzt werden kann. Als Middleware für</w:t>
+      </w:r>
+      <w:r>
+        <w:t xml:space="preserve"> </w:t>
+      </w:r>
+      <w:r>
+        <w:rPr>
+          <w:sz w:val="28"/>
+          <w:szCs w:val="28"/>
+        </w:rPr>
+        <w:t xml:space="preserve">die Interaktion mit MongoDB benutzen wir das Node Modul mongoose.js. In der </w:t>
+      </w:r>
+      <w:r>
+        <w:rPr>
+          <w:sz w:val="28"/>
+          <w:szCs w:val="28"/>
+        </w:rPr>
         <w:lastRenderedPageBreak/>
-        <w:t>Server</w:t>
-      </w:r>
-    </w:p>
-    <w:p>
-      <w:pPr>
-        <w:rPr>
-          <w:sz w:val="28"/>
-          <w:szCs w:val="28"/>
-        </w:rPr>
-      </w:pPr>
-      <w:r>
-        <w:rPr>
-          <w:sz w:val="28"/>
-          <w:szCs w:val="28"/>
-        </w:rPr>
-        <w:t xml:space="preserve">Der Server dient zum Datenaustausch zwischen den Komponenten. Bei der Umsetzung des Servers konnten wir zwischen PHP und Node.js wählen. Hier haben wir uns für eine Umsetzung mit Node.js und Express.js entschieden, da wir bereits Erfahrung damit haben und da es sich gut für unser System eignet. </w:t>
-      </w:r>
-    </w:p>
-    <w:p>
-      <w:pPr>
-        <w:rPr>
-          <w:sz w:val="32"/>
-          <w:szCs w:val="32"/>
-        </w:rPr>
-      </w:pPr>
-      <w:r>
-        <w:rPr>
-          <w:sz w:val="32"/>
-          <w:szCs w:val="32"/>
-        </w:rPr>
-        <w:t>Datenaustausch und Datenbank</w:t>
-      </w:r>
-    </w:p>
-    <w:p>
-      <w:r>
-        <w:rPr>
-          <w:sz w:val="28"/>
-          <w:szCs w:val="28"/>
-        </w:rPr>
-        <w:t>Über http können Daten im JSON Format zwischen den Clients und dem Server ausgetauscht werden und diese können ggf. vom Server in der Datenbank gespeichert werden. Als Datenbank benutzen wir MongoDB, da diese gut in Verbindung mit Node.js eingesetzt werden kann. Als Middleware für</w:t>
-      </w:r>
-      <w:r>
-        <w:t xml:space="preserve"> </w:t>
-      </w:r>
-      <w:r>
-        <w:rPr>
-          <w:sz w:val="28"/>
-          <w:szCs w:val="28"/>
-        </w:rPr>
-        <w:t>die Interaktion mit MongoDB benutzen wir das Node Modul mongoose.js. In der Datenbank werden zum Beispiel die Tokens für das Firebase Cloud Messaging gespeichert. Dieses benutzen wir, um Nachrichten direkt mit „Push-Notification“ an den App-Nutzer zu verschicken. Wenn zum Beispiel die Fachhandlung die Ergebnisse einer Wasseranalyse verschickt, gehen diese erst an den Server und der übermittelt diese per FCM an den Benutzer. Im Vergleich zum Google Cloud Messaging ist das Firebase Cloud Messaging (die neue Version vom Google Cloud Messaging) leichter in die App zu integrieren und hat weitere Features.</w:t>
+        <w:t>Datenbank werden zum Beispiel die Tokens für das Firebase Cloud Messaging gespeichert. Dieses benutzen wir, um Nachrichten direkt mit „Push-Notification“ an den App-Nutzer zu verschicken. Wenn zum Beispiel die Fachhandlung die Ergebnisse einer Wasseranalyse verschickt, gehen diese erst an den Server und der übermittelt diese per FCM an den Benutzer. Im Vergleich zum Google Cloud Messaging ist das Firebase Cloud Messaging (die neue Version vom Google Cloud Messaging) leichter in die App zu integrieren und hat weitere Features.</w:t>
       </w:r>
       <w:r>
         <w:t xml:space="preserve"> </w:t>
@@ -2795,7 +2830,6 @@
           <w:sz w:val="48"/>
           <w:szCs w:val="48"/>
         </w:rPr>
-        <w:lastRenderedPageBreak/>
         <w:t>8 Installationsdokumentation</w:t>
       </w:r>
     </w:p>
@@ -2883,6 +2917,7 @@
           <w:sz w:val="28"/>
           <w:szCs w:val="28"/>
         </w:rPr>
+        <w:lastRenderedPageBreak/>
         <w:t>Vorbereitungen:</w:t>
       </w:r>
     </w:p>
@@ -3229,7 +3264,6 @@
           <w:sz w:val="28"/>
           <w:szCs w:val="28"/>
         </w:rPr>
-        <w:lastRenderedPageBreak/>
         <w:t>Android App importieren:</w:t>
       </w:r>
     </w:p>
@@ -3382,6 +3416,7 @@
           <w:sz w:val="28"/>
           <w:szCs w:val="28"/>
         </w:rPr>
+        <w:lastRenderedPageBreak/>
         <w:t>Dann ein virtuelles Device erstellen oder ein Android Smartphone anschließen und dieses auswählen</w:t>
       </w:r>
     </w:p>
@@ -3666,7 +3701,6 @@
           <w:sz w:val="28"/>
           <w:szCs w:val="28"/>
         </w:rPr>
-        <w:lastRenderedPageBreak/>
         <w:t>Öffnen Sie nun die Android App. Sobald die App gestartet ist, sollte ein Token generiert werden und dieser wird an den Server geschickt. Wenn Sie nun die Seite aus Punkt 1 aktualisieren, sollten Sie sehen, dass ein neuer Eintrag hinzugekommen ist.</w:t>
       </w:r>
     </w:p>
@@ -3707,6 +3741,7 @@
           <w:sz w:val="28"/>
           <w:szCs w:val="28"/>
         </w:rPr>
+        <w:lastRenderedPageBreak/>
         <w:t>Gehen Sie nun wieder zu der Android App. Dort sollte jetzt eine Push-Benachrichtigung erschienen sein. Wenn Sie auf diese drauf klicken lädt die App neu.</w:t>
       </w:r>
       <w:r>
@@ -3868,7 +3903,7 @@
           <w:rPr>
             <w:noProof/>
           </w:rPr>
-          <w:t>7</w:t>
+          <w:t>6</w:t>
         </w:r>
         <w:r>
           <w:fldChar w:fldCharType="end"/>
@@ -5456,6 +5491,7 @@
   <w:style w:type="character" w:default="1" w:styleId="Absatz-Standardschriftart">
     <w:name w:val="Default Paragraph Font"/>
     <w:uiPriority w:val="1"/>
+    <w:semiHidden/>
     <w:unhideWhenUsed/>
   </w:style>
   <w:style w:type="table" w:default="1" w:styleId="NormaleTabelle">

</xml_diff>